<commit_message>
Adding links in Project Report
</commit_message>
<xml_diff>
--- a/MAD Project Report/Radio App Report.docx
+++ b/MAD Project Report/Radio App Report.docx
@@ -400,9 +400,11 @@
                                   <w:alias w:val="Subtitle"/>
                                   <w:tag w:val=""/>
                                   <w:id w:val="1759551507"/>
+                                  <w:showingPlcHdr/>
                                   <w:dataBinding w:prefixMappings="xmlns:ns0='http://purl.org/dc/elements/1.1/' xmlns:ns1='http://schemas.openxmlformats.org/package/2006/metadata/core-properties' " w:xpath="/ns1:coreProperties[1]/ns0:subject[1]" w:storeItemID="{6C3C8BC8-F283-45AE-878A-BAB7291924A1}"/>
                                   <w:text/>
                                 </w:sdtPr>
+                                <w:sdtEndPr/>
                                 <w:sdtContent>
                                   <w:p>
                                     <w:pPr>
@@ -422,7 +424,7 @@
                                         <w:sz w:val="42"/>
                                         <w:szCs w:val="36"/>
                                       </w:rPr>
-                                      <w:t>Radio Application Using Flutter</w:t>
+                                      <w:t xml:space="preserve">     </w:t>
                                     </w:r>
                                   </w:p>
                                 </w:sdtContent>
@@ -508,9 +510,11 @@
                             <w:alias w:val="Subtitle"/>
                             <w:tag w:val=""/>
                             <w:id w:val="1759551507"/>
+                            <w:showingPlcHdr/>
                             <w:dataBinding w:prefixMappings="xmlns:ns0='http://purl.org/dc/elements/1.1/' xmlns:ns1='http://schemas.openxmlformats.org/package/2006/metadata/core-properties' " w:xpath="/ns1:coreProperties[1]/ns0:subject[1]" w:storeItemID="{6C3C8BC8-F283-45AE-878A-BAB7291924A1}"/>
                             <w:text/>
                           </w:sdtPr>
+                          <w:sdtEndPr/>
                           <w:sdtContent>
                             <w:p>
                               <w:pPr>
@@ -530,7 +534,7 @@
                                   <w:sz w:val="42"/>
                                   <w:szCs w:val="36"/>
                                 </w:rPr>
-                                <w:t>Radio Application Using Flutter</w:t>
+                                <w:t xml:space="preserve">     </w:t>
                               </w:r>
                             </w:p>
                           </w:sdtContent>
@@ -631,8 +635,19 @@
                                     <w:sz w:val="42"/>
                                     <w:szCs w:val="28"/>
                                   </w:rPr>
-                                  <w:t>Hammad Ahmed Ahmed</w:t>
+                                  <w:t xml:space="preserve">Hammad Ahmed </w:t>
                                 </w:r>
+                                <w:proofErr w:type="spellStart"/>
+                                <w:r>
+                                  <w:rPr>
+                                    <w:b/>
+                                    <w:color w:val="595959" w:themeColor="text1" w:themeTint="A6"/>
+                                    <w:sz w:val="42"/>
+                                    <w:szCs w:val="28"/>
+                                  </w:rPr>
+                                  <w:t>Ahmed</w:t>
+                                </w:r>
+                                <w:proofErr w:type="spellEnd"/>
                               </w:p>
                               <w:p>
                                 <w:pPr>
@@ -803,8 +818,6 @@
             <w:br w:type="page"/>
           </w:r>
         </w:p>
-        <w:bookmarkStart w:id="0" w:name="_GoBack" w:displacedByCustomXml="next"/>
-        <w:bookmarkEnd w:id="0" w:displacedByCustomXml="next"/>
       </w:sdtContent>
     </w:sdt>
     <w:p/>
@@ -939,11 +952,19 @@
           <w:sz w:val="24"/>
         </w:rPr>
       </w:pPr>
-      <w:r>
-        <w:rPr>
-          <w:sz w:val="24"/>
-        </w:rPr>
-        <w:t>VSCode IDE</w:t>
+      <w:proofErr w:type="spellStart"/>
+      <w:r>
+        <w:rPr>
+          <w:sz w:val="24"/>
+        </w:rPr>
+        <w:t>VSCode</w:t>
+      </w:r>
+      <w:proofErr w:type="spellEnd"/>
+      <w:r>
+        <w:rPr>
+          <w:sz w:val="24"/>
+        </w:rPr>
+        <w:t xml:space="preserve"> IDE</w:t>
       </w:r>
     </w:p>
     <w:p>
@@ -1042,7 +1063,21 @@
         <w:rPr>
           <w:sz w:val="24"/>
         </w:rPr>
-        <w:t xml:space="preserve">2) Run "flutter pub get" in terminal to install the the libraries required for the project to run. </w:t>
+        <w:t xml:space="preserve">2) Run "flutter pub get" in terminal to install the </w:t>
+      </w:r>
+      <w:proofErr w:type="spellStart"/>
+      <w:r>
+        <w:rPr>
+          <w:sz w:val="24"/>
+        </w:rPr>
+        <w:t>the</w:t>
+      </w:r>
+      <w:proofErr w:type="spellEnd"/>
+      <w:r>
+        <w:rPr>
+          <w:sz w:val="24"/>
+        </w:rPr>
+        <w:t xml:space="preserve"> libraries required for the project to run. </w:t>
       </w:r>
     </w:p>
     <w:p>
@@ -1068,7 +1103,21 @@
         <w:rPr>
           <w:sz w:val="24"/>
         </w:rPr>
-        <w:t xml:space="preserve">4) After successfull connection with the device, press the F5 to initiate the app building process and wait for the APK file to </w:t>
+        <w:t xml:space="preserve">4) After </w:t>
+      </w:r>
+      <w:proofErr w:type="spellStart"/>
+      <w:r>
+        <w:rPr>
+          <w:sz w:val="24"/>
+        </w:rPr>
+        <w:t>successfull</w:t>
+      </w:r>
+      <w:proofErr w:type="spellEnd"/>
+      <w:r>
+        <w:rPr>
+          <w:sz w:val="24"/>
+        </w:rPr>
+        <w:t xml:space="preserve"> connection with the device, press the F5 to initiate the app building process and wait for the APK file to </w:t>
       </w:r>
       <w:r>
         <w:rPr>
@@ -1173,7 +1222,25 @@
           <w:u w:val="single"/>
         </w:rPr>
         <w:lastRenderedPageBreak/>
-        <w:t>Some Screecshots of Application Running on Chrome:</w:t>
+        <w:t xml:space="preserve">Some </w:t>
+      </w:r>
+      <w:proofErr w:type="spellStart"/>
+      <w:r>
+        <w:rPr>
+          <w:b/>
+          <w:sz w:val="32"/>
+          <w:u w:val="single"/>
+        </w:rPr>
+        <w:t>Screecshots</w:t>
+      </w:r>
+      <w:proofErr w:type="spellEnd"/>
+      <w:r>
+        <w:rPr>
+          <w:b/>
+          <w:sz w:val="32"/>
+          <w:u w:val="single"/>
+        </w:rPr>
+        <w:t xml:space="preserve"> of Application Running on Chrome:</w:t>
       </w:r>
     </w:p>
     <w:p/>
@@ -1296,6 +1363,198 @@
           </wp:inline>
         </w:drawing>
       </w:r>
+    </w:p>
+    <w:p/>
+    <w:p>
+      <w:pPr>
+        <w:rPr>
+          <w:b/>
+          <w:sz w:val="32"/>
+          <w:u w:val="single"/>
+        </w:rPr>
+      </w:pPr>
+    </w:p>
+    <w:p>
+      <w:pPr>
+        <w:rPr>
+          <w:sz w:val="32"/>
+          <w:u w:val="single"/>
+        </w:rPr>
+      </w:pPr>
+      <w:r>
+        <w:rPr>
+          <w:b/>
+          <w:sz w:val="36"/>
+          <w:u w:val="single"/>
+        </w:rPr>
+        <w:lastRenderedPageBreak/>
+        <w:t xml:space="preserve">Video Link:   </w:t>
+      </w:r>
+      <w:hyperlink r:id="rId9" w:history="1">
+        <w:r>
+          <w:rPr>
+            <w:rStyle w:val="Hyperlink"/>
+            <w:sz w:val="32"/>
+          </w:rPr>
+          <w:t>https://drive.google.com/drive/folders/1u65WvB3ENTkfGjTbVgJva9OY98Kv4ZAh?usp=share_link</w:t>
+        </w:r>
+      </w:hyperlink>
+    </w:p>
+    <w:p>
+      <w:pPr>
+        <w:rPr>
+          <w:b/>
+          <w:sz w:val="36"/>
+          <w:u w:val="single"/>
+        </w:rPr>
+      </w:pPr>
+    </w:p>
+    <w:p>
+      <w:pPr>
+        <w:rPr>
+          <w:b/>
+          <w:sz w:val="36"/>
+          <w:u w:val="single"/>
+        </w:rPr>
+      </w:pPr>
+      <w:r>
+        <w:rPr>
+          <w:b/>
+          <w:sz w:val="36"/>
+          <w:u w:val="single"/>
+        </w:rPr>
+        <w:t xml:space="preserve">Project </w:t>
+      </w:r>
+      <w:r>
+        <w:rPr>
+          <w:b/>
+          <w:sz w:val="36"/>
+          <w:u w:val="single"/>
+        </w:rPr>
+        <w:t>Code</w:t>
+      </w:r>
+      <w:r>
+        <w:rPr>
+          <w:b/>
+          <w:sz w:val="36"/>
+          <w:u w:val="single"/>
+        </w:rPr>
+        <w:t xml:space="preserve"> </w:t>
+      </w:r>
+      <w:proofErr w:type="spellStart"/>
+      <w:r>
+        <w:rPr>
+          <w:b/>
+          <w:sz w:val="36"/>
+          <w:u w:val="single"/>
+        </w:rPr>
+        <w:t>GitHub</w:t>
+      </w:r>
+      <w:proofErr w:type="spellEnd"/>
+      <w:r>
+        <w:rPr>
+          <w:b/>
+          <w:sz w:val="36"/>
+          <w:u w:val="single"/>
+        </w:rPr>
+        <w:t xml:space="preserve"> Link</w:t>
+      </w:r>
+      <w:r>
+        <w:rPr>
+          <w:b/>
+          <w:sz w:val="36"/>
+          <w:u w:val="single"/>
+        </w:rPr>
+        <w:t>:</w:t>
+      </w:r>
+    </w:p>
+    <w:p>
+      <w:pPr>
+        <w:rPr>
+          <w:sz w:val="32"/>
+          <w:u w:val="single"/>
+        </w:rPr>
+      </w:pPr>
+      <w:hyperlink r:id="rId10" w:history="1">
+        <w:r>
+          <w:rPr>
+            <w:rStyle w:val="Hyperlink"/>
+            <w:sz w:val="32"/>
+          </w:rPr>
+          <w:t>https://github.com/Hammad-Ahmed192000/Mobile-Application-Development/tree/main/MAD%20Semester%20Project/airadio</w:t>
+        </w:r>
+      </w:hyperlink>
+    </w:p>
+    <w:p>
+      <w:pPr>
+        <w:rPr>
+          <w:b/>
+          <w:sz w:val="36"/>
+          <w:u w:val="single"/>
+        </w:rPr>
+      </w:pPr>
+    </w:p>
+    <w:p>
+      <w:pPr>
+        <w:rPr>
+          <w:b/>
+          <w:sz w:val="36"/>
+          <w:u w:val="single"/>
+        </w:rPr>
+      </w:pPr>
+      <w:proofErr w:type="spellStart"/>
+      <w:r>
+        <w:rPr>
+          <w:b/>
+          <w:sz w:val="36"/>
+          <w:u w:val="single"/>
+        </w:rPr>
+        <w:t>GitHub</w:t>
+      </w:r>
+      <w:proofErr w:type="spellEnd"/>
+      <w:r>
+        <w:rPr>
+          <w:b/>
+          <w:sz w:val="36"/>
+          <w:u w:val="single"/>
+        </w:rPr>
+        <w:t xml:space="preserve"> Link for all </w:t>
+      </w:r>
+      <w:r>
+        <w:rPr>
+          <w:b/>
+          <w:sz w:val="36"/>
+          <w:u w:val="single"/>
+        </w:rPr>
+        <w:t>Course (MAD) Material</w:t>
+      </w:r>
+      <w:r>
+        <w:rPr>
+          <w:b/>
+          <w:sz w:val="36"/>
+          <w:u w:val="single"/>
+        </w:rPr>
+        <w:t>:</w:t>
+      </w:r>
+    </w:p>
+    <w:p>
+      <w:pPr>
+        <w:rPr>
+          <w:sz w:val="34"/>
+          <w:u w:val="single"/>
+        </w:rPr>
+      </w:pPr>
+      <w:hyperlink r:id="rId11" w:history="1">
+        <w:r>
+          <w:rPr>
+            <w:rStyle w:val="Hyperlink"/>
+            <w:sz w:val="34"/>
+          </w:rPr>
+          <w:t>https://github.com/Hammad-Ahmed192000/Mobile-Application-Development</w:t>
+        </w:r>
+      </w:hyperlink>
+      <w:bookmarkStart w:id="0" w:name="_GoBack"/>
+      <w:bookmarkEnd w:id="0"/>
     </w:p>
     <w:sectPr>
       <w:pgSz w:w="12240" w:h="15840"/>
@@ -1827,6 +2086,7 @@
   <w:style w:type="character" w:default="1" w:styleId="DefaultParagraphFont">
     <w:name w:val="Default Paragraph Font"/>
     <w:uiPriority w:val="1"/>
+    <w:semiHidden/>
     <w:unhideWhenUsed/>
   </w:style>
   <w:style w:type="table" w:default="1" w:styleId="TableNormal">
@@ -1883,6 +2143,17 @@
       <w:ind w:left="720"/>
       <w:contextualSpacing/>
     </w:pPr>
+  </w:style>
+  <w:style w:type="character" w:styleId="Hyperlink">
+    <w:name w:val="Hyperlink"/>
+    <w:basedOn w:val="DefaultParagraphFont"/>
+    <w:uiPriority w:val="99"/>
+    <w:unhideWhenUsed/>
+    <w:rsid w:val="0009706C"/>
+    <w:rPr>
+      <w:color w:val="0563C1" w:themeColor="hyperlink"/>
+      <w:u w:val="single"/>
+    </w:rPr>
   </w:style>
 </w:styles>
 </file>

</xml_diff>